<commit_message>
Updated Doku and DB
</commit_message>
<xml_diff>
--- a/TicketSystem/Dokumentation/Dokumentation_JavaEE.docx
+++ b/TicketSystem/Dokumentation/Dokumentation_JavaEE.docx
@@ -852,13 +852,74 @@
         <w:t>Als CSS-Template wurde das CSS-Framewor</w:t>
       </w:r>
       <w:r>
-        <w:t>k Materialized Design verwendet, welches</w:t>
-      </w:r>
-    </w:p>
-    <w:p>
-      <w:pPr>
-        <w:spacing w:line="360" w:lineRule="auto"/>
-      </w:pPr>
+        <w:t>k Materialized Design verwendet, w</w:t>
+      </w:r>
+      <w:r>
+        <w:t>eil es eins der modernsten und ansprechendsten Front-End Frameworks sind und bereits Erfahrung im Projektteam herschte.</w:t>
+      </w:r>
+    </w:p>
+    <w:p>
+      <w:pPr>
+        <w:spacing w:line="360" w:lineRule="auto"/>
+      </w:pPr>
+    </w:p>
+    <w:p>
+      <w:pPr>
+        <w:spacing w:line="360" w:lineRule="auto"/>
+        <w:rPr>
+          <w:color w:val="5B9BD5" w:themeColor="accent1"/>
+          <w:sz w:val="32"/>
+        </w:rPr>
+      </w:pPr>
+      <w:r>
+        <w:rPr>
+          <w:color w:val="5B9BD5" w:themeColor="accent1"/>
+          <w:sz w:val="32"/>
+        </w:rPr>
+        <w:t>Authentifizierung</w:t>
+      </w:r>
+    </w:p>
+    <w:p>
+      <w:pPr>
+        <w:spacing w:line="360" w:lineRule="auto"/>
+      </w:pPr>
+      <w:r>
+        <w:t>Für die Authentifizierung wurde das hauseigene JEE-Framework benutzt, durch welches man neben einer sicheren Anmeldung auch eine Rollenverteilung in der web.xml und context.xml konfigurieren kann.</w:t>
+      </w:r>
+    </w:p>
+    <w:p>
+      <w:pPr>
+        <w:spacing w:line="360" w:lineRule="auto"/>
+      </w:pPr>
+    </w:p>
+    <w:p>
+      <w:pPr>
+        <w:spacing w:line="360" w:lineRule="auto"/>
+        <w:rPr>
+          <w:color w:val="5B9BD5" w:themeColor="accent1"/>
+          <w:sz w:val="32"/>
+        </w:rPr>
+      </w:pPr>
+      <w:r>
+        <w:rPr>
+          <w:color w:val="5B9BD5" w:themeColor="accent1"/>
+          <w:sz w:val="32"/>
+        </w:rPr>
+        <w:t>Tablesorter</w:t>
+      </w:r>
+    </w:p>
+    <w:p>
+      <w:pPr>
+        <w:spacing w:line="360" w:lineRule="auto"/>
+      </w:pPr>
+      <w:r>
+        <w:t>Das jQueryPlugin ‚Tablesorter’ wurde dazu verwendet, um die Listen von Tickets und Projekten ordentlich zu sortieren.</w:t>
+      </w:r>
+    </w:p>
+    <w:p>
+      <w:r>
+        <w:br w:type="page"/>
+      </w:r>
     </w:p>
     <w:p>
       <w:pPr>
@@ -886,6 +947,9 @@
       <w:r>
         <w:t>einem root user ohne Passwort. Der Port der Datenbank muss der Standard Port 3306 sein.</w:t>
       </w:r>
+      <w:r>
+        <w:t xml:space="preserve"> Bei der Installation muss die Datenbank selbstverständlich gestartet worden sein.</w:t>
+      </w:r>
     </w:p>
     <w:p>
       <w:pPr>
@@ -904,14 +968,25 @@
         <w:t xml:space="preserve">ion muss die ausgelieferte </w:t>
       </w:r>
       <w:r>
-        <w:t>Ticketsystem</w:t>
+        <w:t>Ticket</w:t>
+      </w:r>
+      <w:r>
+        <w:t>S</w:t>
+      </w:r>
+      <w:r>
+        <w:t>ystem</w:t>
       </w:r>
       <w:r>
         <w:t xml:space="preserve">.war Datei </w:t>
       </w:r>
       <w:r>
-        <w:t xml:space="preserve">in den Tomcat deployt werde. Die Datenbank wird beim Starten der Applikation automatisch installiert, falls diese noch nicht vorhanden ist. </w:t>
-      </w:r>
+        <w:t xml:space="preserve">in den Tomcat deployt werde. Die Datenbank wird beim Starten der Applikation automatisch installiert, falls </w:t>
+      </w:r>
+      <w:r>
+        <w:t>diese noch nicht vorhanden ist.</w:t>
+      </w:r>
+      <w:bookmarkStart w:id="0" w:name="_GoBack"/>
+      <w:bookmarkEnd w:id="0"/>
     </w:p>
     <w:p>
       <w:pPr>
@@ -947,285 +1022,25 @@
         <w:t>unter</w:t>
       </w:r>
       <w:r>
-        <w:t xml:space="preserve"> der Hotline </w:t>
+        <w:t xml:space="preserve"> </w:t>
+      </w:r>
+      <w:r>
+        <w:t>direkt die</w:t>
+      </w:r>
+      <w:r>
+        <w:t xml:space="preserve"> Hotline </w:t>
       </w:r>
       <w:r>
         <w:t xml:space="preserve"> 0172 15562105 </w:t>
       </w:r>
       <w:r>
-        <w:t>melden</w:t>
-      </w:r>
-      <w:bookmarkStart w:id="0" w:name="_GoBack"/>
-      <w:bookmarkEnd w:id="0"/>
+        <w:t>anrufen</w:t>
+      </w:r>
       <w:r>
         <w:t>.</w:t>
       </w:r>
     </w:p>
-    <w:p>
-      <w:r>
-        <w:br w:type="page"/>
-      </w:r>
-    </w:p>
-    <w:p>
-      <w:pPr>
-        <w:spacing w:line="360" w:lineRule="auto"/>
-      </w:pPr>
-    </w:p>
-    <w:p>
-      <w:pPr>
-        <w:spacing w:line="360" w:lineRule="auto"/>
-        <w:rPr>
-          <w:color w:val="5B9BD5" w:themeColor="accent1"/>
-          <w:sz w:val="32"/>
-        </w:rPr>
-      </w:pPr>
-      <w:r>
-        <w:rPr>
-          <w:color w:val="5B9BD5" w:themeColor="accent1"/>
-          <w:sz w:val="32"/>
-        </w:rPr>
-        <w:t>Eigenständigkeitserklärungen</w:t>
-      </w:r>
-    </w:p>
-    <w:p>
-      <w:pPr>
-        <w:spacing w:line="360" w:lineRule="auto"/>
-        <w:jc w:val="both"/>
-      </w:pPr>
-      <w:r>
-        <w:t>Hiermit versicheren wir, das</w:t>
-      </w:r>
-      <w:r>
-        <w:t>s wir diese Hausarbeit im Modul Java Enterprise Edition</w:t>
-      </w:r>
-      <w:r>
-        <w:t xml:space="preserve"> selbständig verfasst haben.</w:t>
-      </w:r>
-    </w:p>
-    <w:p>
-      <w:pPr>
-        <w:spacing w:line="360" w:lineRule="auto"/>
-        <w:ind w:right="-567"/>
-        <w:rPr>
-          <w:sz w:val="144"/>
-          <w:szCs w:val="144"/>
-        </w:rPr>
-      </w:pPr>
-    </w:p>
-    <w:tbl>
-      <w:tblPr>
-        <w:tblW w:w="9494" w:type="dxa"/>
-        <w:tblBorders>
-          <w:top w:val="dotted" w:sz="4" w:space="0" w:color="auto"/>
-        </w:tblBorders>
-        <w:tblLayout w:type="fixed"/>
-        <w:tblCellMar>
-          <w:left w:w="70" w:type="dxa"/>
-          <w:right w:w="70" w:type="dxa"/>
-        </w:tblCellMar>
-        <w:tblLook w:val="0000" w:firstRow="0" w:lastRow="0" w:firstColumn="0" w:lastColumn="0" w:noHBand="0" w:noVBand="0"/>
-      </w:tblPr>
-      <w:tblGrid>
-        <w:gridCol w:w="4747"/>
-        <w:gridCol w:w="4747"/>
-      </w:tblGrid>
-      <w:tr>
-        <w:trPr>
-          <w:trHeight w:val="1701"/>
-        </w:trPr>
-        <w:tc>
-          <w:tcPr>
-            <w:tcW w:w="4747" w:type="dxa"/>
-            <w:tcBorders>
-              <w:top w:val="dotted" w:sz="4" w:space="0" w:color="auto"/>
-              <w:left w:val="nil"/>
-              <w:bottom w:val="dotted" w:sz="4" w:space="0" w:color="auto"/>
-              <w:right w:val="nil"/>
-            </w:tcBorders>
-          </w:tcPr>
-          <w:p>
-            <w:pPr>
-              <w:spacing w:line="360" w:lineRule="auto"/>
-              <w:ind w:right="-567"/>
-            </w:pPr>
-            <w:r>
-              <w:t>Ort, Datum</w:t>
-            </w:r>
-          </w:p>
-        </w:tc>
-        <w:tc>
-          <w:tcPr>
-            <w:tcW w:w="4747" w:type="dxa"/>
-            <w:tcBorders>
-              <w:top w:val="dotted" w:sz="4" w:space="0" w:color="auto"/>
-              <w:left w:val="nil"/>
-              <w:bottom w:val="dotted" w:sz="4" w:space="0" w:color="auto"/>
-              <w:right w:val="nil"/>
-            </w:tcBorders>
-          </w:tcPr>
-          <w:p>
-            <w:pPr>
-              <w:spacing w:line="360" w:lineRule="auto"/>
-              <w:ind w:right="-567"/>
-            </w:pPr>
-            <w:r>
-              <w:t>Unterschrift (Simon Bruns)</w:t>
-            </w:r>
-          </w:p>
-        </w:tc>
-      </w:tr>
-      <w:tr>
-        <w:trPr>
-          <w:trHeight w:val="1701"/>
-        </w:trPr>
-        <w:tc>
-          <w:tcPr>
-            <w:tcW w:w="4747" w:type="dxa"/>
-            <w:tcBorders>
-              <w:top w:val="dotted" w:sz="4" w:space="0" w:color="auto"/>
-              <w:left w:val="nil"/>
-              <w:bottom w:val="dotted" w:sz="4" w:space="0" w:color="auto"/>
-              <w:right w:val="nil"/>
-            </w:tcBorders>
-          </w:tcPr>
-          <w:p>
-            <w:pPr>
-              <w:spacing w:line="360" w:lineRule="auto"/>
-              <w:ind w:right="-567"/>
-            </w:pPr>
-            <w:r>
-              <w:t>Ort, Datum</w:t>
-            </w:r>
-          </w:p>
-        </w:tc>
-        <w:tc>
-          <w:tcPr>
-            <w:tcW w:w="4747" w:type="dxa"/>
-            <w:tcBorders>
-              <w:top w:val="dotted" w:sz="4" w:space="0" w:color="auto"/>
-              <w:left w:val="nil"/>
-              <w:bottom w:val="dotted" w:sz="4" w:space="0" w:color="auto"/>
-              <w:right w:val="nil"/>
-            </w:tcBorders>
-          </w:tcPr>
-          <w:p>
-            <w:pPr>
-              <w:spacing w:line="360" w:lineRule="auto"/>
-              <w:ind w:right="-567"/>
-            </w:pPr>
-            <w:r>
-              <w:t>Unterschrift (Philipp Klabunde)</w:t>
-            </w:r>
-          </w:p>
-        </w:tc>
-      </w:tr>
-      <w:tr>
-        <w:trPr>
-          <w:trHeight w:val="1701"/>
-        </w:trPr>
-        <w:tc>
-          <w:tcPr>
-            <w:tcW w:w="4747" w:type="dxa"/>
-            <w:tcBorders>
-              <w:top w:val="dotted" w:sz="4" w:space="0" w:color="auto"/>
-              <w:left w:val="nil"/>
-              <w:bottom w:val="dotted" w:sz="4" w:space="0" w:color="auto"/>
-              <w:right w:val="nil"/>
-            </w:tcBorders>
-          </w:tcPr>
-          <w:p>
-            <w:pPr>
-              <w:spacing w:line="360" w:lineRule="auto"/>
-              <w:ind w:right="-567"/>
-            </w:pPr>
-            <w:r>
-              <w:t>Ort, Datum</w:t>
-            </w:r>
-          </w:p>
-          <w:p>
-            <w:pPr>
-              <w:jc w:val="right"/>
-            </w:pPr>
-          </w:p>
-        </w:tc>
-        <w:tc>
-          <w:tcPr>
-            <w:tcW w:w="4747" w:type="dxa"/>
-            <w:tcBorders>
-              <w:top w:val="dotted" w:sz="4" w:space="0" w:color="auto"/>
-              <w:left w:val="nil"/>
-              <w:bottom w:val="dotted" w:sz="4" w:space="0" w:color="auto"/>
-              <w:right w:val="nil"/>
-            </w:tcBorders>
-          </w:tcPr>
-          <w:p>
-            <w:pPr>
-              <w:spacing w:line="360" w:lineRule="auto"/>
-              <w:ind w:right="-567"/>
-            </w:pPr>
-            <w:r>
-              <w:t>Unterschrift (Benjamin Luhn)</w:t>
-            </w:r>
-          </w:p>
-        </w:tc>
-      </w:tr>
-      <w:tr>
-        <w:trPr>
-          <w:trHeight w:val="1701"/>
-        </w:trPr>
-        <w:tc>
-          <w:tcPr>
-            <w:tcW w:w="4747" w:type="dxa"/>
-            <w:tcBorders>
-              <w:top w:val="dotted" w:sz="4" w:space="0" w:color="auto"/>
-              <w:left w:val="nil"/>
-              <w:bottom w:val="nil"/>
-              <w:right w:val="nil"/>
-            </w:tcBorders>
-          </w:tcPr>
-          <w:p>
-            <w:pPr>
-              <w:spacing w:line="360" w:lineRule="auto"/>
-              <w:ind w:right="-567"/>
-            </w:pPr>
-            <w:r>
-              <w:t>Ort, Datum</w:t>
-            </w:r>
-          </w:p>
-        </w:tc>
-        <w:tc>
-          <w:tcPr>
-            <w:tcW w:w="4747" w:type="dxa"/>
-            <w:tcBorders>
-              <w:top w:val="dotted" w:sz="4" w:space="0" w:color="auto"/>
-              <w:left w:val="nil"/>
-              <w:bottom w:val="nil"/>
-              <w:right w:val="nil"/>
-            </w:tcBorders>
-          </w:tcPr>
-          <w:p>
-            <w:pPr>
-              <w:spacing w:line="360" w:lineRule="auto"/>
-              <w:ind w:right="-567"/>
-            </w:pPr>
-            <w:r>
-              <w:t>Unterschrift (Jonas Pöppelmann)</w:t>
-            </w:r>
-          </w:p>
-        </w:tc>
-      </w:tr>
-    </w:tbl>
-    <w:p>
-      <w:pPr>
-        <w:spacing w:line="240" w:lineRule="exact"/>
-        <w:jc w:val="right"/>
-      </w:pPr>
-    </w:p>
-    <w:p>
-      <w:pPr>
-        <w:spacing w:line="360" w:lineRule="auto"/>
-      </w:pPr>
-    </w:p>
+    <w:p/>
     <w:sectPr>
       <w:pgSz w:w="11900" w:h="16840"/>
       <w:pgMar w:top="1417" w:right="1417" w:bottom="1134" w:left="1417" w:header="708" w:footer="708" w:gutter="0"/>

</xml_diff>